<commit_message>
WalkerSat and DPLL basic working version
</commit_message>
<xml_diff>
--- a/SATSolver/A3.docx
+++ b/SATSolver/A3.docx
@@ -423,17 +423,17 @@
           <w:numId w:val="7"/>
         </w:numPr>
         <w:rPr>
-          <w:highlight w:val="yellow"/>
-        </w:rPr>
-      </w:pPr>
-      <w:r>
-        <w:t>Collect data, for each formula and each run, on (1) </w:t>
-      </w:r>
-      <w:r>
-        <w:rPr>
-          <w:highlight w:val="yellow"/>
-        </w:rPr>
-        <w:t>the time required and (2) the highest value of c found.</w:t>
+          <w:highlight w:val="red"/>
+        </w:rPr>
+      </w:pPr>
+      <w:r>
+        <w:t xml:space="preserve">Collect data, for each formula and each run, on </w:t>
+      </w:r>
+      <w:r>
+        <w:rPr>
+          <w:highlight w:val="magenta"/>
+        </w:rPr>
+        <w:t>(1) the time required and (2) the highest value of c found.</w:t>
       </w:r>
     </w:p>
     <w:p>
@@ -609,12 +609,7 @@
       </w:r>
       <w:proofErr w:type="spellEnd"/>
       <w:r>
-        <w:t xml:space="preserve"> with</w:t>
-      </w:r>
-      <w:bookmarkStart w:id="0" w:name="_GoBack"/>
-      <w:bookmarkEnd w:id="0"/>
-      <w:r>
-        <w:t xml:space="preserve"> all of the remaining clauses (lines).</w:t>
+        <w:t xml:space="preserve"> with all of the remaining clauses (lines).</w:t>
       </w:r>
     </w:p>
     <w:p>
@@ -840,7 +835,15 @@
         <w:rPr>
           <w:highlight w:val="yellow"/>
         </w:rPr>
-        <w:t>actual assignment</w:t>
+        <w:t>actual assig</w:t>
+      </w:r>
+      <w:bookmarkStart w:id="0" w:name="_GoBack"/>
+      <w:bookmarkEnd w:id="0"/>
+      <w:r>
+        <w:rPr>
+          <w:highlight w:val="yellow"/>
+        </w:rPr>
+        <w:t>nment</w:t>
       </w:r>
       <w:r>
         <w:t xml:space="preserve">, download, unzip, and use the formulas in the compressed directory A3Formulas.zip on Moodle. The </w:t>
@@ -3029,7 +3032,7 @@
   <a:extraClrSchemeLst/>
   <a:extLst>
     <a:ext uri="{05A4C25C-085E-4340-85A3-A5531E510DB2}">
-      <thm15:themeFamily xmlns:thm15="http://schemas.microsoft.com/office/thememl/2012/main" xmlns="" name="Office Theme" id="{62F939B6-93AF-4DB8-9C6B-D6C7DFDC589F}" vid="{4A3C46E8-61CC-4603-A589-7422A47A8E4A}"/>
+      <thm15:themeFamily xmlns="" xmlns:thm15="http://schemas.microsoft.com/office/thememl/2012/main" name="Office Theme" id="{62F939B6-93AF-4DB8-9C6B-D6C7DFDC589F}" vid="{4A3C46E8-61CC-4603-A589-7422A47A8E4A}"/>
     </a:ext>
   </a:extLst>
 </a:theme>

</xml_diff>